<commit_message>
added scripts to preprocess data and train the models, also my final report doc and pdf. README updated as well
</commit_message>
<xml_diff>
--- a/Final Project Report.docx
+++ b/Final Project Report.docx
@@ -2,7 +2,1079 @@
 <file path=word/document.xml><?xml version="1.0" encoding="utf-8"?>
 <w:document xmlns:wpc="http://schemas.microsoft.com/office/word/2010/wordprocessingCanvas" xmlns:cx="http://schemas.microsoft.com/office/drawing/2014/chartex" xmlns:cx1="http://schemas.microsoft.com/office/drawing/2015/9/8/chartex" xmlns:cx2="http://schemas.microsoft.com/office/drawing/2015/10/21/chartex" xmlns:cx3="http://schemas.microsoft.com/office/drawing/2016/5/9/chartex" xmlns:cx4="http://schemas.microsoft.com/office/drawing/2016/5/10/chartex" xmlns:cx5="http://schemas.microsoft.com/office/drawing/2016/5/11/chartex" xmlns:cx6="http://schemas.microsoft.com/office/drawing/2016/5/12/chartex" xmlns:cx7="http://schemas.microsoft.com/office/drawing/2016/5/13/chartex" xmlns:cx8="http://schemas.microsoft.com/office/drawing/2016/5/14/chartex" xmlns:mc="http://schemas.openxmlformats.org/markup-compatibility/2006" xmlns:aink="http://schemas.microsoft.com/office/drawing/2016/ink" xmlns:am3d="http://schemas.microsoft.com/office/drawing/2017/model3d" xmlns:o="urn:schemas-microsoft-com:office:office" xmlns:oel="http://schemas.microsoft.com/office/2019/extlst" xmlns:r="http://schemas.openxmlformats.org/officeDocument/2006/relationships" xmlns:m="http://schemas.openxmlformats.org/officeDocument/2006/math" xmlns:v="urn:schemas-microsoft-com:vml" xmlns:wp14="http://schemas.microsoft.com/office/word/2010/wordprocessingDrawing" xmlns:wp="http://schemas.openxmlformats.org/drawingml/2006/wordprocessingDrawing" xmlns:w10="urn:schemas-microsoft-com:office:word" xmlns:w="http://schemas.openxmlformats.org/wordprocessingml/2006/main" xmlns:w14="http://schemas.microsoft.com/office/word/2010/wordml" xmlns:w15="http://schemas.microsoft.com/office/word/2012/wordml" xmlns:w16cex="http://schemas.microsoft.com/office/word/2018/wordml/cex" xmlns:w16cid="http://schemas.microsoft.com/office/word/2016/wordml/cid" xmlns:w16="http://schemas.microsoft.com/office/word/2018/wordml" xmlns:w16du="http://schemas.microsoft.com/office/word/2023/wordml/word16du" xmlns:w16sdtdh="http://schemas.microsoft.com/office/word/2020/wordml/sdtdatahash" xmlns:w16sdtfl="http://schemas.microsoft.com/office/word/2024/wordml/sdtformatlock" xmlns:w16se="http://schemas.microsoft.com/office/word/2015/wordml/symex" xmlns:wpg="http://schemas.microsoft.com/office/word/2010/wordprocessingGroup" xmlns:wpi="http://schemas.microsoft.com/office/word/2010/wordprocessingInk" xmlns:wne="http://schemas.microsoft.com/office/word/2006/wordml" xmlns:wps="http://schemas.microsoft.com/office/word/2010/wordprocessingShape" mc:Ignorable="w14 w15 w16se w16cid w16 w16cex w16sdtdh w16sdtfl w16du wp14">
   <w:body>
-    <w:p/>
+    <w:p>
+      <w:pPr>
+        <w:spacing w:line="480" w:lineRule="auto"/>
+        <w:jc w:val="center"/>
+        <w:rPr>
+          <w:rFonts w:ascii="Times New Roman" w:hAnsi="Times New Roman" w:cs="Times New Roman"/>
+        </w:rPr>
+      </w:pPr>
+    </w:p>
+    <w:p>
+      <w:pPr>
+        <w:spacing w:line="480" w:lineRule="auto"/>
+        <w:jc w:val="center"/>
+        <w:rPr>
+          <w:rFonts w:ascii="Times New Roman" w:hAnsi="Times New Roman" w:cs="Times New Roman"/>
+        </w:rPr>
+      </w:pPr>
+    </w:p>
+    <w:p>
+      <w:pPr>
+        <w:spacing w:line="480" w:lineRule="auto"/>
+        <w:jc w:val="center"/>
+        <w:rPr>
+          <w:rFonts w:ascii="Times New Roman" w:hAnsi="Times New Roman" w:cs="Times New Roman"/>
+        </w:rPr>
+      </w:pPr>
+    </w:p>
+    <w:p>
+      <w:pPr>
+        <w:spacing w:line="480" w:lineRule="auto"/>
+        <w:jc w:val="center"/>
+        <w:rPr>
+          <w:rFonts w:ascii="Times New Roman" w:hAnsi="Times New Roman" w:cs="Times New Roman"/>
+        </w:rPr>
+      </w:pPr>
+    </w:p>
+    <w:p>
+      <w:pPr>
+        <w:spacing w:line="480" w:lineRule="auto"/>
+        <w:jc w:val="center"/>
+        <w:rPr>
+          <w:rFonts w:ascii="Times New Roman" w:hAnsi="Times New Roman" w:cs="Times New Roman"/>
+        </w:rPr>
+      </w:pPr>
+    </w:p>
+    <w:p>
+      <w:pPr>
+        <w:spacing w:line="480" w:lineRule="auto"/>
+        <w:jc w:val="center"/>
+        <w:rPr>
+          <w:rFonts w:ascii="Times New Roman" w:hAnsi="Times New Roman" w:cs="Times New Roman"/>
+        </w:rPr>
+      </w:pPr>
+    </w:p>
+    <w:p>
+      <w:pPr>
+        <w:spacing w:line="480" w:lineRule="auto"/>
+        <w:jc w:val="center"/>
+        <w:rPr>
+          <w:rFonts w:ascii="Times New Roman" w:hAnsi="Times New Roman" w:cs="Times New Roman"/>
+        </w:rPr>
+      </w:pPr>
+    </w:p>
+    <w:p>
+      <w:pPr>
+        <w:spacing w:line="480" w:lineRule="auto"/>
+        <w:jc w:val="center"/>
+        <w:rPr>
+          <w:rFonts w:ascii="Times New Roman" w:hAnsi="Times New Roman" w:cs="Times New Roman"/>
+        </w:rPr>
+      </w:pPr>
+    </w:p>
+    <w:p>
+      <w:pPr>
+        <w:spacing w:line="480" w:lineRule="auto"/>
+        <w:jc w:val="center"/>
+        <w:rPr>
+          <w:rFonts w:ascii="Times New Roman" w:hAnsi="Times New Roman" w:cs="Times New Roman"/>
+        </w:rPr>
+      </w:pPr>
+      <w:r>
+        <w:rPr>
+          <w:rFonts w:ascii="Times New Roman" w:hAnsi="Times New Roman" w:cs="Times New Roman"/>
+        </w:rPr>
+        <w:t>Binary Image Classification for Person Recognition Using SVM and Random Forests</w:t>
+      </w:r>
+    </w:p>
+    <w:p>
+      <w:pPr>
+        <w:spacing w:line="480" w:lineRule="auto"/>
+        <w:jc w:val="center"/>
+        <w:rPr>
+          <w:rFonts w:ascii="Times New Roman" w:hAnsi="Times New Roman" w:cs="Times New Roman"/>
+        </w:rPr>
+      </w:pPr>
+      <w:r>
+        <w:rPr>
+          <w:rFonts w:ascii="Times New Roman" w:hAnsi="Times New Roman" w:cs="Times New Roman"/>
+        </w:rPr>
+        <w:t>Zac Howard</w:t>
+      </w:r>
+    </w:p>
+    <w:p>
+      <w:pPr>
+        <w:spacing w:line="480" w:lineRule="auto"/>
+        <w:jc w:val="center"/>
+        <w:rPr>
+          <w:rFonts w:ascii="Times New Roman" w:hAnsi="Times New Roman" w:cs="Times New Roman"/>
+        </w:rPr>
+      </w:pPr>
+      <w:r>
+        <w:rPr>
+          <w:rFonts w:ascii="Times New Roman" w:hAnsi="Times New Roman" w:cs="Times New Roman"/>
+        </w:rPr>
+        <w:t>Introduction to Machine Learning ITCS-3156</w:t>
+      </w:r>
+    </w:p>
+    <w:p>
+      <w:pPr>
+        <w:spacing w:line="480" w:lineRule="auto"/>
+        <w:jc w:val="center"/>
+        <w:rPr>
+          <w:rFonts w:ascii="Times New Roman" w:hAnsi="Times New Roman" w:cs="Times New Roman"/>
+        </w:rPr>
+      </w:pPr>
+      <w:r>
+        <w:rPr>
+          <w:rFonts w:ascii="Times New Roman" w:hAnsi="Times New Roman" w:cs="Times New Roman"/>
+        </w:rPr>
+        <w:t>December 5, 2025</w:t>
+      </w:r>
+    </w:p>
+    <w:p>
+      <w:pPr>
+        <w:spacing w:line="480" w:lineRule="auto"/>
+        <w:jc w:val="center"/>
+        <w:rPr>
+          <w:rFonts w:ascii="Times New Roman" w:hAnsi="Times New Roman" w:cs="Times New Roman"/>
+        </w:rPr>
+      </w:pPr>
+    </w:p>
+    <w:p>
+      <w:pPr>
+        <w:spacing w:line="480" w:lineRule="auto"/>
+        <w:jc w:val="center"/>
+        <w:rPr>
+          <w:rFonts w:ascii="Times New Roman" w:hAnsi="Times New Roman" w:cs="Times New Roman"/>
+        </w:rPr>
+      </w:pPr>
+    </w:p>
+    <w:p>
+      <w:pPr>
+        <w:spacing w:line="480" w:lineRule="auto"/>
+        <w:jc w:val="center"/>
+        <w:rPr>
+          <w:rFonts w:ascii="Times New Roman" w:hAnsi="Times New Roman" w:cs="Times New Roman"/>
+        </w:rPr>
+      </w:pPr>
+    </w:p>
+    <w:p>
+      <w:pPr>
+        <w:spacing w:line="480" w:lineRule="auto"/>
+        <w:jc w:val="center"/>
+        <w:rPr>
+          <w:rFonts w:ascii="Times New Roman" w:hAnsi="Times New Roman" w:cs="Times New Roman"/>
+        </w:rPr>
+      </w:pPr>
+    </w:p>
+    <w:p>
+      <w:pPr>
+        <w:spacing w:line="480" w:lineRule="auto"/>
+        <w:rPr>
+          <w:rFonts w:ascii="Times New Roman" w:hAnsi="Times New Roman" w:cs="Times New Roman"/>
+        </w:rPr>
+      </w:pPr>
+    </w:p>
+    <w:p>
+      <w:pPr>
+        <w:spacing w:line="480" w:lineRule="auto"/>
+        <w:rPr>
+          <w:rFonts w:ascii="Times New Roman" w:hAnsi="Times New Roman" w:cs="Times New Roman"/>
+        </w:rPr>
+      </w:pPr>
+    </w:p>
+    <w:p>
+      <w:pPr>
+        <w:spacing w:line="240" w:lineRule="auto"/>
+        <w:rPr>
+          <w:rFonts w:ascii="Times New Roman" w:hAnsi="Times New Roman" w:cs="Times New Roman"/>
+        </w:rPr>
+      </w:pPr>
+      <w:r>
+        <w:rPr>
+          <w:rFonts w:ascii="Times New Roman" w:hAnsi="Times New Roman" w:cs="Times New Roman"/>
+        </w:rPr>
+        <w:lastRenderedPageBreak/>
+        <w:t>Introduction</w:t>
+      </w:r>
+    </w:p>
+    <w:p>
+      <w:pPr>
+        <w:spacing w:line="240" w:lineRule="auto"/>
+        <w:ind w:firstLine="720"/>
+        <w:rPr>
+          <w:rFonts w:ascii="Times New Roman" w:hAnsi="Times New Roman" w:cs="Times New Roman"/>
+        </w:rPr>
+      </w:pPr>
+      <w:r>
+        <w:rPr>
+          <w:rFonts w:ascii="Times New Roman" w:hAnsi="Times New Roman" w:cs="Times New Roman"/>
+        </w:rPr>
+        <w:t>Object detectio</w:t>
+      </w:r>
+      <w:r>
+        <w:rPr>
+          <w:rFonts w:ascii="Times New Roman" w:hAnsi="Times New Roman" w:cs="Times New Roman"/>
+        </w:rPr>
+        <w:t>n is a common problem when it comes to computer vision</w:t>
+      </w:r>
+      <w:r>
+        <w:rPr>
+          <w:rFonts w:ascii="Times New Roman" w:hAnsi="Times New Roman" w:cs="Times New Roman"/>
+        </w:rPr>
+        <w:t>,</w:t>
+      </w:r>
+      <w:r>
+        <w:rPr>
+          <w:rFonts w:ascii="Times New Roman" w:hAnsi="Times New Roman" w:cs="Times New Roman"/>
+        </w:rPr>
+        <w:t xml:space="preserve"> </w:t>
+      </w:r>
+      <w:r>
+        <w:rPr>
+          <w:rFonts w:ascii="Times New Roman" w:hAnsi="Times New Roman" w:cs="Times New Roman"/>
+        </w:rPr>
+        <w:t xml:space="preserve">with applications ranging from autonomous driving to security systems and </w:t>
+      </w:r>
+      <w:r>
+        <w:rPr>
+          <w:rFonts w:ascii="Times New Roman" w:hAnsi="Times New Roman" w:cs="Times New Roman"/>
+        </w:rPr>
+        <w:t xml:space="preserve">even </w:t>
+      </w:r>
+      <w:r>
+        <w:rPr>
+          <w:rFonts w:ascii="Times New Roman" w:hAnsi="Times New Roman" w:cs="Times New Roman"/>
+        </w:rPr>
+        <w:t>robotics.</w:t>
+      </w:r>
+      <w:r>
+        <w:rPr>
+          <w:rFonts w:ascii="Times New Roman" w:hAnsi="Times New Roman" w:cs="Times New Roman"/>
+        </w:rPr>
+        <w:t xml:space="preserve"> The main goal of object detection is to determine whether an image contains a specific object automatically. Over time many detection methods have been developed, ranging from simple pixel operations like thresholding and edge detection to advanced deep </w:t>
+      </w:r>
+      <w:r>
+        <w:rPr>
+          <w:rFonts w:ascii="Times New Roman" w:hAnsi="Times New Roman" w:cs="Times New Roman"/>
+        </w:rPr>
+        <w:t>learning-based detectors like YOLO, Fast R-CNN, Faster R-CNN and SSD.</w:t>
+      </w:r>
+    </w:p>
+    <w:p>
+      <w:pPr>
+        <w:spacing w:line="240" w:lineRule="auto"/>
+        <w:ind w:firstLine="720"/>
+        <w:rPr>
+          <w:rFonts w:ascii="Times New Roman" w:hAnsi="Times New Roman" w:cs="Times New Roman"/>
+        </w:rPr>
+      </w:pPr>
+      <w:r>
+        <w:rPr>
+          <w:rFonts w:ascii="Times New Roman" w:hAnsi="Times New Roman" w:cs="Times New Roman"/>
+        </w:rPr>
+        <w:t xml:space="preserve">In this project the goal was </w:t>
+      </w:r>
+      <w:r>
+        <w:rPr>
+          <w:rFonts w:ascii="Times New Roman" w:hAnsi="Times New Roman" w:cs="Times New Roman"/>
+        </w:rPr>
+        <w:t xml:space="preserve">a </w:t>
+      </w:r>
+      <w:r>
+        <w:rPr>
+          <w:rFonts w:ascii="Times New Roman" w:hAnsi="Times New Roman" w:cs="Times New Roman"/>
+        </w:rPr>
+        <w:t>simple</w:t>
+      </w:r>
+      <w:r>
+        <w:rPr>
+          <w:rFonts w:ascii="Times New Roman" w:hAnsi="Times New Roman" w:cs="Times New Roman"/>
+        </w:rPr>
+        <w:t>, meaningful task,</w:t>
+      </w:r>
+      <w:r>
+        <w:rPr>
+          <w:rFonts w:ascii="Times New Roman" w:hAnsi="Times New Roman" w:cs="Times New Roman"/>
+        </w:rPr>
+        <w:t xml:space="preserve"> binary classification of images based on whether or not they contain a person. Rather than performing full bounding-box </w:t>
+      </w:r>
+      <w:r>
+        <w:rPr>
+          <w:rFonts w:ascii="Times New Roman" w:hAnsi="Times New Roman" w:cs="Times New Roman"/>
+        </w:rPr>
+        <w:t>localization</w:t>
+      </w:r>
+      <w:r>
+        <w:rPr>
+          <w:rFonts w:ascii="Times New Roman" w:hAnsi="Times New Roman" w:cs="Times New Roman"/>
+        </w:rPr>
+        <w:t xml:space="preserve">, this project focuses on determining </w:t>
+      </w:r>
+      <w:r>
+        <w:rPr>
+          <w:rFonts w:ascii="Times New Roman" w:hAnsi="Times New Roman" w:cs="Times New Roman"/>
+        </w:rPr>
+        <w:t xml:space="preserve">the presence or absence of a person </w:t>
+      </w:r>
+      <w:r>
+        <w:rPr>
+          <w:rFonts w:ascii="Times New Roman" w:hAnsi="Times New Roman" w:cs="Times New Roman"/>
+        </w:rPr>
+        <w:t>anywhere</w:t>
+      </w:r>
+      <w:r>
+        <w:rPr>
+          <w:rFonts w:ascii="Times New Roman" w:hAnsi="Times New Roman" w:cs="Times New Roman"/>
+        </w:rPr>
+        <w:t xml:space="preserve"> </w:t>
+      </w:r>
+      <w:r>
+        <w:rPr>
+          <w:rFonts w:ascii="Times New Roman" w:hAnsi="Times New Roman" w:cs="Times New Roman"/>
+        </w:rPr>
+        <w:t>within an image.</w:t>
+      </w:r>
+      <w:r>
+        <w:rPr>
+          <w:rFonts w:ascii="Times New Roman" w:hAnsi="Times New Roman" w:cs="Times New Roman"/>
+        </w:rPr>
+        <w:t xml:space="preserve"> </w:t>
+      </w:r>
+      <w:r>
+        <w:rPr>
+          <w:rFonts w:ascii="Times New Roman" w:hAnsi="Times New Roman" w:cs="Times New Roman"/>
+        </w:rPr>
+        <w:t>This type of detection is valuable in many applications such as surveillance, autonomous systems, or robotics where merely knowing that a person is present can stress caution, alert a system to potentially important events, or help fluence safety-related behaviors. However, person detection can also be challenging due to variations in lighting, pose, scale, and background noise.</w:t>
+      </w:r>
+    </w:p>
+    <w:p>
+      <w:pPr>
+        <w:spacing w:line="240" w:lineRule="auto"/>
+        <w:ind w:firstLine="720"/>
+        <w:rPr>
+          <w:rFonts w:ascii="Times New Roman" w:hAnsi="Times New Roman" w:cs="Times New Roman"/>
+        </w:rPr>
+      </w:pPr>
+      <w:r>
+        <w:rPr>
+          <w:rFonts w:ascii="Times New Roman" w:hAnsi="Times New Roman" w:cs="Times New Roman"/>
+        </w:rPr>
+        <w:t>To address th</w:t>
+      </w:r>
+      <w:r>
+        <w:rPr>
+          <w:rFonts w:ascii="Times New Roman" w:hAnsi="Times New Roman" w:cs="Times New Roman"/>
+        </w:rPr>
+        <w:t>ese challenges this project uses a classical computer vision approach, Histogram of Oriented Gradients (HOG) for feature extraction combined with machine learning classifiers. This approach makes sense for the task because HOG is proven reliable for capturing human silhouettes and edge structure. Furthermore, traditional models such as Linear SVMs and Random Forests perform well when trained with strong, structured features. The goal is to evaluate how these models perform using these curated features on a binary person detection problem.</w:t>
+      </w:r>
+    </w:p>
+    <w:p>
+      <w:pPr>
+        <w:spacing w:line="240" w:lineRule="auto"/>
+        <w:rPr>
+          <w:rFonts w:ascii="Times New Roman" w:hAnsi="Times New Roman" w:cs="Times New Roman"/>
+        </w:rPr>
+      </w:pPr>
+    </w:p>
+    <w:p>
+      <w:pPr>
+        <w:spacing w:line="240" w:lineRule="auto"/>
+        <w:rPr>
+          <w:rFonts w:ascii="Times New Roman" w:hAnsi="Times New Roman" w:cs="Times New Roman"/>
+        </w:rPr>
+      </w:pPr>
+      <w:r>
+        <w:rPr>
+          <w:rFonts w:ascii="Times New Roman" w:hAnsi="Times New Roman" w:cs="Times New Roman"/>
+        </w:rPr>
+        <w:t>Data</w:t>
+      </w:r>
+    </w:p>
+    <w:p>
+      <w:pPr>
+        <w:spacing w:line="240" w:lineRule="auto"/>
+        <w:ind w:firstLine="720"/>
+        <w:rPr>
+          <w:rFonts w:ascii="Times New Roman" w:hAnsi="Times New Roman" w:cs="Times New Roman"/>
+        </w:rPr>
+      </w:pPr>
+      <w:r>
+        <w:rPr>
+          <w:rFonts w:ascii="Times New Roman" w:hAnsi="Times New Roman" w:cs="Times New Roman"/>
+        </w:rPr>
+        <w:t xml:space="preserve">For this project, the dataset used was the BDD100k, a large-scale driving video dataset containing dashcam images of various traffic scenes. The images are originally 1280x720 pixels and include a wide range of objects such as cars, pedestrians, traffic lights, traffic signs and lane types as well. For the purposes of this project I focused on binary classification of images based on the </w:t>
+      </w:r>
+      <w:r>
+        <w:rPr>
+          <w:rFonts w:ascii="Times New Roman" w:hAnsi="Times New Roman" w:cs="Times New Roman"/>
+        </w:rPr>
+        <w:t xml:space="preserve">presence or absence of a person </w:t>
+      </w:r>
+      <w:r>
+        <w:rPr>
+          <w:rFonts w:ascii="Times New Roman" w:hAnsi="Times New Roman" w:cs="Times New Roman"/>
+        </w:rPr>
+        <w:t xml:space="preserve">anywhere </w:t>
+      </w:r>
+      <w:r>
+        <w:rPr>
+          <w:rFonts w:ascii="Times New Roman" w:hAnsi="Times New Roman" w:cs="Times New Roman"/>
+        </w:rPr>
+        <w:t>within an image</w:t>
+      </w:r>
+      <w:r>
+        <w:rPr>
+          <w:rFonts w:ascii="Times New Roman" w:hAnsi="Times New Roman" w:cs="Times New Roman"/>
+        </w:rPr>
+        <w:t xml:space="preserve">. To create a balanced dataset a total of 10,000 images were randomly sampled with 5,000 images containing at least one person and 5,000 images without a single person. This ensured that the model received equal representation of both classes during training. The sampled dataset was then split into </w:t>
+      </w:r>
+      <w:r>
+        <w:rPr>
+          <w:rFonts w:ascii="Times New Roman" w:hAnsi="Times New Roman" w:cs="Times New Roman"/>
+        </w:rPr>
+        <w:t>80% training and 20% testing sets, yielding 8,000 images and 2,000 images</w:t>
+      </w:r>
+      <w:r>
+        <w:rPr>
+          <w:rFonts w:ascii="Times New Roman" w:hAnsi="Times New Roman" w:cs="Times New Roman"/>
+        </w:rPr>
+        <w:t xml:space="preserve"> respectively</w:t>
+      </w:r>
+      <w:r>
+        <w:rPr>
+          <w:rFonts w:ascii="Times New Roman" w:hAnsi="Times New Roman" w:cs="Times New Roman"/>
+        </w:rPr>
+        <w:t>.</w:t>
+      </w:r>
+    </w:p>
+    <w:p>
+      <w:pPr>
+        <w:spacing w:line="240" w:lineRule="auto"/>
+        <w:ind w:firstLine="720"/>
+        <w:rPr>
+          <w:rFonts w:ascii="Times New Roman" w:hAnsi="Times New Roman" w:cs="Times New Roman"/>
+        </w:rPr>
+      </w:pPr>
+      <w:r>
+        <w:rPr>
+          <w:rFonts w:ascii="Times New Roman" w:hAnsi="Times New Roman" w:cs="Times New Roman"/>
+        </w:rPr>
+        <w:t>Sample Images:</w:t>
+      </w:r>
+    </w:p>
+    <w:p>
+      <w:pPr>
+        <w:spacing w:line="240" w:lineRule="auto"/>
+        <w:jc w:val="center"/>
+        <w:rPr>
+          <w:rFonts w:ascii="Times New Roman" w:hAnsi="Times New Roman" w:cs="Times New Roman"/>
+        </w:rPr>
+      </w:pPr>
+      <w:r>
+        <w:rPr>
+          <w:rFonts w:ascii="Times New Roman" w:hAnsi="Times New Roman" w:cs="Times New Roman"/>
+        </w:rPr>
+        <w:t>With Person(s):</w:t>
+      </w:r>
+      <w:r>
+        <w:rPr>
+          <w:rFonts w:ascii="Times New Roman" w:hAnsi="Times New Roman" w:cs="Times New Roman"/>
+        </w:rPr>
+        <w:tab/>
+      </w:r>
+      <w:r>
+        <w:rPr>
+          <w:rFonts w:ascii="Times New Roman" w:hAnsi="Times New Roman" w:cs="Times New Roman"/>
+        </w:rPr>
+        <w:tab/>
+      </w:r>
+      <w:r>
+        <w:rPr>
+          <w:rFonts w:ascii="Times New Roman" w:hAnsi="Times New Roman" w:cs="Times New Roman"/>
+        </w:rPr>
+        <w:tab/>
+      </w:r>
+      <w:r>
+        <w:rPr>
+          <w:rFonts w:ascii="Times New Roman" w:hAnsi="Times New Roman" w:cs="Times New Roman"/>
+        </w:rPr>
+        <w:tab/>
+      </w:r>
+      <w:r>
+        <w:rPr>
+          <w:rFonts w:ascii="Times New Roman" w:hAnsi="Times New Roman" w:cs="Times New Roman"/>
+        </w:rPr>
+        <w:tab/>
+        <w:t>Without Person(s):</w:t>
+      </w:r>
+    </w:p>
+    <w:p>
+      <w:pPr>
+        <w:spacing w:line="240" w:lineRule="auto"/>
+        <w:jc w:val="center"/>
+        <w:rPr>
+          <w:rFonts w:ascii="Times New Roman" w:hAnsi="Times New Roman" w:cs="Times New Roman"/>
+        </w:rPr>
+      </w:pPr>
+      <w:r>
+        <w:rPr>
+          <w:rFonts w:ascii="Times New Roman" w:hAnsi="Times New Roman" w:cs="Times New Roman"/>
+        </w:rPr>
+        <w:drawing>
+          <wp:inline distT="0" distB="0" distL="0" distR="0" wp14:anchorId="7E053297" wp14:editId="3B876AA3">
+            <wp:extent cx="1957346" cy="1101007"/>
+            <wp:effectExtent l="0" t="0" r="5080" b="4445"/>
+            <wp:docPr id="671816524" name="Picture 1" descr="A yellow van on a street&#10;&#10;AI-generated content may be incorrect."/>
+            <wp:cNvGraphicFramePr>
+              <a:graphicFrameLocks xmlns:a="http://schemas.openxmlformats.org/drawingml/2006/main" noChangeAspect="1"/>
+            </wp:cNvGraphicFramePr>
+            <a:graphic xmlns:a="http://schemas.openxmlformats.org/drawingml/2006/main">
+              <a:graphicData uri="http://schemas.openxmlformats.org/drawingml/2006/picture">
+                <pic:pic xmlns:pic="http://schemas.openxmlformats.org/drawingml/2006/picture">
+                  <pic:nvPicPr>
+                    <pic:cNvPr id="671816524" name="Picture 1" descr="A yellow van on a street&#10;&#10;AI-generated content may be incorrect."/>
+                    <pic:cNvPicPr/>
+                  </pic:nvPicPr>
+                  <pic:blipFill>
+                    <a:blip r:embed="rId5"/>
+                    <a:stretch>
+                      <a:fillRect/>
+                    </a:stretch>
+                  </pic:blipFill>
+                  <pic:spPr>
+                    <a:xfrm flipH="1">
+                      <a:off x="0" y="0"/>
+                      <a:ext cx="1991352" cy="1120136"/>
+                    </a:xfrm>
+                    <a:prstGeom prst="rect">
+                      <a:avLst/>
+                    </a:prstGeom>
+                  </pic:spPr>
+                </pic:pic>
+              </a:graphicData>
+            </a:graphic>
+          </wp:inline>
+        </w:drawing>
+      </w:r>
+      <w:r>
+        <w:rPr>
+          <w:rFonts w:ascii="Times New Roman" w:hAnsi="Times New Roman" w:cs="Times New Roman"/>
+        </w:rPr>
+        <w:t xml:space="preserve">                                </w:t>
+      </w:r>
+      <w:r>
+        <w:rPr>
+          <w:rFonts w:ascii="Times New Roman" w:hAnsi="Times New Roman" w:cs="Times New Roman"/>
+        </w:rPr>
+        <w:t xml:space="preserve"> </w:t>
+      </w:r>
+      <w:r>
+        <w:rPr>
+          <w:rFonts w:ascii="Times New Roman" w:hAnsi="Times New Roman" w:cs="Times New Roman"/>
+        </w:rPr>
+        <w:drawing>
+          <wp:inline distT="0" distB="0" distL="0" distR="0" wp14:anchorId="3978DD04" wp14:editId="2EA45C66">
+            <wp:extent cx="1957346" cy="1101007"/>
+            <wp:effectExtent l="0" t="0" r="5080" b="4445"/>
+            <wp:docPr id="1833019516" name="Picture 1" descr="A car on a road&#10;&#10;AI-generated content may be incorrect."/>
+            <wp:cNvGraphicFramePr>
+              <a:graphicFrameLocks xmlns:a="http://schemas.openxmlformats.org/drawingml/2006/main" noChangeAspect="1"/>
+            </wp:cNvGraphicFramePr>
+            <a:graphic xmlns:a="http://schemas.openxmlformats.org/drawingml/2006/main">
+              <a:graphicData uri="http://schemas.openxmlformats.org/drawingml/2006/picture">
+                <pic:pic xmlns:pic="http://schemas.openxmlformats.org/drawingml/2006/picture">
+                  <pic:nvPicPr>
+                    <pic:cNvPr id="1833019516" name="Picture 1" descr="A car on a road&#10;&#10;AI-generated content may be incorrect."/>
+                    <pic:cNvPicPr/>
+                  </pic:nvPicPr>
+                  <pic:blipFill>
+                    <a:blip r:embed="rId6"/>
+                    <a:stretch>
+                      <a:fillRect/>
+                    </a:stretch>
+                  </pic:blipFill>
+                  <pic:spPr>
+                    <a:xfrm>
+                      <a:off x="0" y="0"/>
+                      <a:ext cx="1982137" cy="1114952"/>
+                    </a:xfrm>
+                    <a:prstGeom prst="rect">
+                      <a:avLst/>
+                    </a:prstGeom>
+                  </pic:spPr>
+                </pic:pic>
+              </a:graphicData>
+            </a:graphic>
+          </wp:inline>
+        </w:drawing>
+      </w:r>
+    </w:p>
+    <w:p>
+      <w:pPr>
+        <w:spacing w:line="240" w:lineRule="auto"/>
+        <w:ind w:firstLine="720"/>
+        <w:rPr>
+          <w:rFonts w:ascii="Times New Roman" w:hAnsi="Times New Roman" w:cs="Times New Roman"/>
+        </w:rPr>
+      </w:pPr>
+      <w:r>
+        <w:rPr>
+          <w:rFonts w:ascii="Times New Roman" w:hAnsi="Times New Roman" w:cs="Times New Roman"/>
+        </w:rPr>
+        <w:lastRenderedPageBreak/>
+        <w:t>Class Distribution:</w:t>
+      </w:r>
+    </w:p>
+    <w:p>
+      <w:pPr>
+        <w:spacing w:line="240" w:lineRule="auto"/>
+        <w:rPr>
+          <w:rFonts w:ascii="Times New Roman" w:hAnsi="Times New Roman" w:cs="Times New Roman"/>
+        </w:rPr>
+      </w:pPr>
+      <w:r>
+        <w:rPr>
+          <w:rFonts w:ascii="Times New Roman" w:hAnsi="Times New Roman" w:cs="Times New Roman"/>
+        </w:rPr>
+        <w:drawing>
+          <wp:inline distT="0" distB="0" distL="0" distR="0" wp14:anchorId="2BA63B4F" wp14:editId="2D018F2C">
+            <wp:extent cx="5943600" cy="350520"/>
+            <wp:effectExtent l="0" t="0" r="0" b="0"/>
+            <wp:docPr id="1127872376" name="Picture 1" descr="A black background with white text&#10;&#10;AI-generated content may be incorrect."/>
+            <wp:cNvGraphicFramePr>
+              <a:graphicFrameLocks xmlns:a="http://schemas.openxmlformats.org/drawingml/2006/main" noChangeAspect="1"/>
+            </wp:cNvGraphicFramePr>
+            <a:graphic xmlns:a="http://schemas.openxmlformats.org/drawingml/2006/main">
+              <a:graphicData uri="http://schemas.openxmlformats.org/drawingml/2006/picture">
+                <pic:pic xmlns:pic="http://schemas.openxmlformats.org/drawingml/2006/picture">
+                  <pic:nvPicPr>
+                    <pic:cNvPr id="1127872376" name="Picture 1" descr="A black background with white text&#10;&#10;AI-generated content may be incorrect."/>
+                    <pic:cNvPicPr/>
+                  </pic:nvPicPr>
+                  <pic:blipFill>
+                    <a:blip r:embed="rId7"/>
+                    <a:stretch>
+                      <a:fillRect/>
+                    </a:stretch>
+                  </pic:blipFill>
+                  <pic:spPr>
+                    <a:xfrm>
+                      <a:off x="0" y="0"/>
+                      <a:ext cx="5943600" cy="350520"/>
+                    </a:xfrm>
+                    <a:prstGeom prst="rect">
+                      <a:avLst/>
+                    </a:prstGeom>
+                  </pic:spPr>
+                </pic:pic>
+              </a:graphicData>
+            </a:graphic>
+          </wp:inline>
+        </w:drawing>
+      </w:r>
+    </w:p>
+    <w:p>
+      <w:pPr>
+        <w:spacing w:line="240" w:lineRule="auto"/>
+        <w:rPr>
+          <w:rFonts w:ascii="Times New Roman" w:hAnsi="Times New Roman" w:cs="Times New Roman"/>
+        </w:rPr>
+      </w:pPr>
+      <w:r>
+        <w:rPr>
+          <w:rFonts w:ascii="Times New Roman" w:hAnsi="Times New Roman" w:cs="Times New Roman"/>
+        </w:rPr>
+        <w:tab/>
+        <w:t>Data Preprocessing:</w:t>
+      </w:r>
+    </w:p>
+    <w:p>
+      <w:pPr>
+        <w:spacing w:line="240" w:lineRule="auto"/>
+        <w:rPr>
+          <w:rFonts w:ascii="Times New Roman" w:hAnsi="Times New Roman" w:cs="Times New Roman"/>
+        </w:rPr>
+      </w:pPr>
+      <w:r>
+        <w:rPr>
+          <w:rFonts w:ascii="Times New Roman" w:hAnsi="Times New Roman" w:cs="Times New Roman"/>
+        </w:rPr>
+        <w:t>Prior to training the models the following steps were applied:</w:t>
+      </w:r>
+    </w:p>
+    <w:p>
+      <w:pPr>
+        <w:pStyle w:val="ListParagraph"/>
+        <w:numPr>
+          <w:ilvl w:val="0"/>
+          <w:numId w:val="6"/>
+        </w:numPr>
+        <w:spacing w:line="240" w:lineRule="auto"/>
+        <w:rPr>
+          <w:rFonts w:ascii="Times New Roman" w:hAnsi="Times New Roman" w:cs="Times New Roman"/>
+        </w:rPr>
+      </w:pPr>
+      <w:r>
+        <w:rPr>
+          <w:rFonts w:ascii="Times New Roman" w:hAnsi="Times New Roman" w:cs="Times New Roman"/>
+        </w:rPr>
+        <w:t>Resizing: All images were downscaled to 256x144 pixels, maintaining the original aspect ratio to reduce computation time while also preserving important features.</w:t>
+      </w:r>
+    </w:p>
+    <w:p>
+      <w:pPr>
+        <w:pStyle w:val="ListParagraph"/>
+        <w:numPr>
+          <w:ilvl w:val="0"/>
+          <w:numId w:val="6"/>
+        </w:numPr>
+        <w:spacing w:line="240" w:lineRule="auto"/>
+        <w:rPr>
+          <w:rFonts w:ascii="Times New Roman" w:hAnsi="Times New Roman" w:cs="Times New Roman"/>
+        </w:rPr>
+      </w:pPr>
+      <w:r>
+        <w:rPr>
+          <w:rFonts w:ascii="Times New Roman" w:hAnsi="Times New Roman" w:cs="Times New Roman"/>
+        </w:rPr>
+        <w:t>Grayscale Conversion: Images were converted to grayscale to simplify the feature extraction and reduce the input dimensionality.</w:t>
+      </w:r>
+    </w:p>
+    <w:p>
+      <w:pPr>
+        <w:pStyle w:val="ListParagraph"/>
+        <w:numPr>
+          <w:ilvl w:val="0"/>
+          <w:numId w:val="6"/>
+        </w:numPr>
+        <w:spacing w:line="240" w:lineRule="auto"/>
+        <w:rPr>
+          <w:rFonts w:ascii="Times New Roman" w:hAnsi="Times New Roman" w:cs="Times New Roman"/>
+        </w:rPr>
+      </w:pPr>
+      <w:r>
+        <w:rPr>
+          <w:rFonts w:ascii="Times New Roman" w:hAnsi="Times New Roman" w:cs="Times New Roman"/>
+        </w:rPr>
+        <w:t>Feature Extraction: Histogram of Oriented Gradients (HOG) features were computed for each image.</w:t>
+      </w:r>
+    </w:p>
+    <w:p>
+      <w:pPr>
+        <w:pStyle w:val="ListParagraph"/>
+        <w:numPr>
+          <w:ilvl w:val="0"/>
+          <w:numId w:val="6"/>
+        </w:numPr>
+        <w:spacing w:line="240" w:lineRule="auto"/>
+        <w:rPr>
+          <w:rFonts w:ascii="Times New Roman" w:hAnsi="Times New Roman" w:cs="Times New Roman"/>
+        </w:rPr>
+      </w:pPr>
+      <w:r>
+        <w:rPr>
+          <w:rFonts w:ascii="Times New Roman" w:hAnsi="Times New Roman" w:cs="Times New Roman"/>
+        </w:rPr>
+        <w:t>Train/Test Split: As described above, 80% of the images were used for training and 20% for testing.</w:t>
+      </w:r>
+    </w:p>
+    <w:p>
+      <w:pPr>
+        <w:spacing w:line="240" w:lineRule="auto"/>
+        <w:rPr>
+          <w:rFonts w:ascii="Times New Roman" w:hAnsi="Times New Roman" w:cs="Times New Roman"/>
+        </w:rPr>
+      </w:pPr>
+      <w:r>
+        <w:rPr>
+          <w:rFonts w:ascii="Times New Roman" w:hAnsi="Times New Roman" w:cs="Times New Roman"/>
+        </w:rPr>
+        <w:t>The resulting HOG feature vectors along with their corresponding labels</w:t>
+      </w:r>
+      <w:r>
+        <w:rPr>
+          <w:rFonts w:ascii="Times New Roman" w:hAnsi="Times New Roman" w:cs="Times New Roman"/>
+        </w:rPr>
+        <w:t xml:space="preserve">, </w:t>
+      </w:r>
+      <w:r>
+        <w:rPr>
+          <w:rFonts w:ascii="Times New Roman" w:hAnsi="Times New Roman" w:cs="Times New Roman"/>
+        </w:rPr>
+        <w:t>person/no person</w:t>
+      </w:r>
+      <w:r>
+        <w:rPr>
+          <w:rFonts w:ascii="Times New Roman" w:hAnsi="Times New Roman" w:cs="Times New Roman"/>
+        </w:rPr>
+        <w:t>,</w:t>
+      </w:r>
+      <w:r>
+        <w:rPr>
+          <w:rFonts w:ascii="Times New Roman" w:hAnsi="Times New Roman" w:cs="Times New Roman"/>
+        </w:rPr>
+        <w:t xml:space="preserve"> were stored </w:t>
+      </w:r>
+      <w:r>
+        <w:rPr>
+          <w:rFonts w:ascii="Times New Roman" w:hAnsi="Times New Roman" w:cs="Times New Roman"/>
+        </w:rPr>
+        <w:t>together in a single</w:t>
+      </w:r>
+      <w:r>
+        <w:rPr>
+          <w:rFonts w:ascii="Times New Roman" w:hAnsi="Times New Roman" w:cs="Times New Roman"/>
+        </w:rPr>
+        <w:t xml:space="preserve"> file </w:t>
+      </w:r>
+      <w:r>
+        <w:rPr>
+          <w:rFonts w:ascii="Times New Roman" w:hAnsi="Times New Roman" w:cs="Times New Roman"/>
+        </w:rPr>
+        <w:t xml:space="preserve">“preprocessed_data.npz” </w:t>
+      </w:r>
+      <w:r>
+        <w:rPr>
+          <w:rFonts w:ascii="Times New Roman" w:hAnsi="Times New Roman" w:cs="Times New Roman"/>
+        </w:rPr>
+        <w:t>for easy loading during model training.</w:t>
+      </w:r>
+    </w:p>
+    <w:p>
+      <w:pPr>
+        <w:spacing w:line="240" w:lineRule="auto"/>
+        <w:rPr>
+          <w:rFonts w:ascii="Times New Roman" w:hAnsi="Times New Roman" w:cs="Times New Roman"/>
+        </w:rPr>
+      </w:pPr>
+    </w:p>
+    <w:p>
+      <w:pPr>
+        <w:spacing w:line="240" w:lineRule="auto"/>
+        <w:rPr>
+          <w:rFonts w:ascii="Times New Roman" w:hAnsi="Times New Roman" w:cs="Times New Roman"/>
+        </w:rPr>
+      </w:pPr>
+      <w:r>
+        <w:rPr>
+          <w:rFonts w:ascii="Times New Roman" w:hAnsi="Times New Roman" w:cs="Times New Roman"/>
+        </w:rPr>
+        <w:t>Methods</w:t>
+      </w:r>
+    </w:p>
+    <w:p>
+      <w:pPr>
+        <w:spacing w:line="240" w:lineRule="auto"/>
+        <w:ind w:firstLine="720"/>
+        <w:rPr>
+          <w:rFonts w:ascii="Times New Roman" w:hAnsi="Times New Roman" w:cs="Times New Roman"/>
+        </w:rPr>
+      </w:pPr>
+      <w:r>
+        <w:rPr>
+          <w:rFonts w:ascii="Times New Roman" w:hAnsi="Times New Roman" w:cs="Times New Roman"/>
+        </w:rPr>
+        <w:t xml:space="preserve">In this project I used two methods to determine whether or not an image contained a person or not, that being HOG + a linear SVM as well as </w:t>
+      </w:r>
+      <w:r>
+        <w:rPr>
+          <w:rFonts w:ascii="Times New Roman" w:hAnsi="Times New Roman" w:cs="Times New Roman"/>
+        </w:rPr>
+        <w:t xml:space="preserve">the </w:t>
+      </w:r>
+      <w:r>
+        <w:rPr>
+          <w:rFonts w:ascii="Times New Roman" w:hAnsi="Times New Roman" w:cs="Times New Roman"/>
+        </w:rPr>
+        <w:t>Random Forest</w:t>
+      </w:r>
+      <w:r>
+        <w:rPr>
+          <w:rFonts w:ascii="Times New Roman" w:hAnsi="Times New Roman" w:cs="Times New Roman"/>
+        </w:rPr>
+        <w:t>s</w:t>
+      </w:r>
+      <w:r>
+        <w:rPr>
+          <w:rFonts w:ascii="Times New Roman" w:hAnsi="Times New Roman" w:cs="Times New Roman"/>
+        </w:rPr>
+        <w:t xml:space="preserve"> Algorithm</w:t>
+      </w:r>
+      <w:r>
+        <w:rPr>
+          <w:rFonts w:ascii="Times New Roman" w:hAnsi="Times New Roman" w:cs="Times New Roman"/>
+        </w:rPr>
+        <w:t xml:space="preserve">, an ensemble </w:t>
+      </w:r>
+      <w:r>
+        <w:rPr>
+          <w:rFonts w:ascii="Times New Roman" w:hAnsi="Times New Roman" w:cs="Times New Roman"/>
+        </w:rPr>
+        <w:t>learning method used for both classification and regression tasks</w:t>
+      </w:r>
+      <w:r>
+        <w:rPr>
+          <w:rFonts w:ascii="Times New Roman" w:hAnsi="Times New Roman" w:cs="Times New Roman"/>
+        </w:rPr>
+        <w:t>.</w:t>
+      </w:r>
+      <w:r>
+        <w:rPr>
+          <w:rFonts w:ascii="Times New Roman" w:hAnsi="Times New Roman" w:cs="Times New Roman"/>
+        </w:rPr>
+        <w:t xml:space="preserve"> HOG feature extraction </w:t>
+      </w:r>
+      <w:r>
+        <w:rPr>
+          <w:rFonts w:ascii="Times New Roman" w:hAnsi="Times New Roman" w:cs="Times New Roman"/>
+        </w:rPr>
+        <w:t>captures the distribution of gradients and edges, which is useful for detecting objects like people without relying on color information</w:t>
+      </w:r>
+      <w:r>
+        <w:rPr>
+          <w:rFonts w:ascii="Times New Roman" w:hAnsi="Times New Roman" w:cs="Times New Roman"/>
+        </w:rPr>
+        <w:t>.</w:t>
+      </w:r>
+    </w:p>
+    <w:p>
+      <w:pPr>
+        <w:spacing w:line="240" w:lineRule="auto"/>
+        <w:rPr>
+          <w:rFonts w:ascii="Times New Roman" w:hAnsi="Times New Roman" w:cs="Times New Roman"/>
+        </w:rPr>
+      </w:pPr>
+    </w:p>
+    <w:p>
+      <w:pPr>
+        <w:spacing w:line="240" w:lineRule="auto"/>
+        <w:rPr>
+          <w:rFonts w:ascii="Times New Roman" w:hAnsi="Times New Roman" w:cs="Times New Roman"/>
+        </w:rPr>
+      </w:pPr>
+      <w:r>
+        <w:rPr>
+          <w:rFonts w:ascii="Times New Roman" w:hAnsi="Times New Roman" w:cs="Times New Roman"/>
+        </w:rPr>
+        <w:t>Results</w:t>
+      </w:r>
+    </w:p>
+    <w:p>
+      <w:pPr>
+        <w:spacing w:line="240" w:lineRule="auto"/>
+        <w:rPr>
+          <w:rFonts w:ascii="Times New Roman" w:hAnsi="Times New Roman" w:cs="Times New Roman"/>
+        </w:rPr>
+      </w:pPr>
+      <w:r>
+        <w:rPr>
+          <w:rFonts w:ascii="Times New Roman" w:hAnsi="Times New Roman" w:cs="Times New Roman"/>
+        </w:rPr>
+        <w:t>Model training didn’t finish in time..</w:t>
+      </w:r>
+    </w:p>
+    <w:p>
+      <w:pPr>
+        <w:spacing w:line="240" w:lineRule="auto"/>
+        <w:rPr>
+          <w:rFonts w:ascii="Times New Roman" w:hAnsi="Times New Roman" w:cs="Times New Roman"/>
+        </w:rPr>
+      </w:pPr>
+    </w:p>
+    <w:p>
+      <w:pPr>
+        <w:spacing w:line="240" w:lineRule="auto"/>
+        <w:rPr>
+          <w:rFonts w:ascii="Times New Roman" w:hAnsi="Times New Roman" w:cs="Times New Roman"/>
+        </w:rPr>
+      </w:pPr>
+      <w:r>
+        <w:rPr>
+          <w:rFonts w:ascii="Times New Roman" w:hAnsi="Times New Roman" w:cs="Times New Roman"/>
+        </w:rPr>
+        <w:t>Conclusions</w:t>
+      </w:r>
+    </w:p>
+    <w:p>
+      <w:pPr>
+        <w:spacing w:line="240" w:lineRule="auto"/>
+        <w:rPr>
+          <w:rFonts w:ascii="Times New Roman" w:hAnsi="Times New Roman" w:cs="Times New Roman"/>
+        </w:rPr>
+      </w:pPr>
+    </w:p>
+    <w:p>
+      <w:pPr>
+        <w:spacing w:line="240" w:lineRule="auto"/>
+        <w:rPr>
+          <w:rFonts w:ascii="Times New Roman" w:hAnsi="Times New Roman" w:cs="Times New Roman"/>
+        </w:rPr>
+      </w:pPr>
+      <w:r>
+        <w:rPr>
+          <w:rFonts w:ascii="Times New Roman" w:hAnsi="Times New Roman" w:cs="Times New Roman"/>
+        </w:rPr>
+        <w:t>References</w:t>
+      </w:r>
+    </w:p>
+    <w:p>
+      <w:pPr>
+        <w:spacing w:line="240" w:lineRule="auto"/>
+        <w:rPr>
+          <w:rFonts w:ascii="Times New Roman" w:hAnsi="Times New Roman" w:cs="Times New Roman"/>
+        </w:rPr>
+      </w:pPr>
+      <w:hyperlink r:id="rId8" w:history="1">
+        <w:r>
+          <w:rPr>
+            <w:rStyle w:val="Hyperlink"/>
+            <w:rFonts w:ascii="Times New Roman" w:hAnsi="Times New Roman" w:cs="Times New Roman"/>
+          </w:rPr>
+          <w:t>https://www.youtube.com/watch?v=sDByl84n5mY</w:t>
+        </w:r>
+      </w:hyperlink>
+      <w:r>
+        <w:rPr>
+          <w:rFonts w:ascii="Times New Roman" w:hAnsi="Times New Roman" w:cs="Times New Roman"/>
+        </w:rPr>
+        <w:t xml:space="preserve"> </w:t>
+      </w:r>
+    </w:p>
+    <w:p>
+      <w:pPr>
+        <w:spacing w:line="240" w:lineRule="auto"/>
+        <w:rPr>
+          <w:rFonts w:ascii="Times New Roman" w:hAnsi="Times New Roman" w:cs="Times New Roman"/>
+        </w:rPr>
+      </w:pPr>
+    </w:p>
+    <w:p>
+      <w:pPr>
+        <w:spacing w:line="240" w:lineRule="auto"/>
+        <w:rPr>
+          <w:rFonts w:ascii="Times New Roman" w:hAnsi="Times New Roman" w:cs="Times New Roman"/>
+        </w:rPr>
+      </w:pPr>
+      <w:r>
+        <w:rPr>
+          <w:rFonts w:ascii="Times New Roman" w:hAnsi="Times New Roman" w:cs="Times New Roman"/>
+        </w:rPr>
+        <w:t xml:space="preserve">Source Code: </w:t>
+      </w:r>
+      <w:hyperlink r:id="rId9" w:history="1">
+        <w:r>
+          <w:rPr>
+            <w:rStyle w:val="Hyperlink"/>
+            <w:rFonts w:ascii="Times New Roman" w:hAnsi="Times New Roman" w:cs="Times New Roman"/>
+          </w:rPr>
+          <w:t>https://github.com/ZacHowardUNCC/ML-Final-Project</w:t>
+        </w:r>
+      </w:hyperlink>
+    </w:p>
     <w:sectPr>
       <w:pgSz w:w="12240" w:h="15840"/>
       <w:pgMar w:top="1440" w:right="1440" w:bottom="1440" w:left="1440" w:header="720" w:footer="720" w:gutter="0"/>
@@ -11,6 +1083,887 @@
     </w:sectPr>
   </w:body>
 </w:document>
+</file>
+
+<file path=word/numbering.xml><?xml version="1.0" encoding="utf-8"?>
+<w:numbering xmlns:wpc="http://schemas.microsoft.com/office/word/2010/wordprocessingCanvas" xmlns:cx="http://schemas.microsoft.com/office/drawing/2014/chartex" xmlns:cx1="http://schemas.microsoft.com/office/drawing/2015/9/8/chartex" xmlns:cx2="http://schemas.microsoft.com/office/drawing/2015/10/21/chartex" xmlns:cx3="http://schemas.microsoft.com/office/drawing/2016/5/9/chartex" xmlns:cx4="http://schemas.microsoft.com/office/drawing/2016/5/10/chartex" xmlns:cx5="http://schemas.microsoft.com/office/drawing/2016/5/11/chartex" xmlns:cx6="http://schemas.microsoft.com/office/drawing/2016/5/12/chartex" xmlns:cx7="http://schemas.microsoft.com/office/drawing/2016/5/13/chartex" xmlns:cx8="http://schemas.microsoft.com/office/drawing/2016/5/14/chartex" xmlns:mc="http://schemas.openxmlformats.org/markup-compatibility/2006" xmlns:aink="http://schemas.microsoft.com/office/drawing/2016/ink" xmlns:am3d="http://schemas.microsoft.com/office/drawing/2017/model3d" xmlns:o="urn:schemas-microsoft-com:office:office" xmlns:oel="http://schemas.microsoft.com/office/2019/extlst" xmlns:r="http://schemas.openxmlformats.org/officeDocument/2006/relationships" xmlns:m="http://schemas.openxmlformats.org/officeDocument/2006/math" xmlns:v="urn:schemas-microsoft-com:vml" xmlns:wp14="http://schemas.microsoft.com/office/word/2010/wordprocessingDrawing" xmlns:wp="http://schemas.openxmlformats.org/drawingml/2006/wordprocessingDrawing" xmlns:w10="urn:schemas-microsoft-com:office:word" xmlns:w="http://schemas.openxmlformats.org/wordprocessingml/2006/main" xmlns:w14="http://schemas.microsoft.com/office/word/2010/wordml" xmlns:w15="http://schemas.microsoft.com/office/word/2012/wordml" xmlns:w16cex="http://schemas.microsoft.com/office/word/2018/wordml/cex" xmlns:w16cid="http://schemas.microsoft.com/office/word/2016/wordml/cid" xmlns:w16="http://schemas.microsoft.com/office/word/2018/wordml" xmlns:w16du="http://schemas.microsoft.com/office/word/2023/wordml/word16du" xmlns:w16sdtdh="http://schemas.microsoft.com/office/word/2020/wordml/sdtdatahash" xmlns:w16sdtfl="http://schemas.microsoft.com/office/word/2024/wordml/sdtformatlock" xmlns:w16se="http://schemas.microsoft.com/office/word/2015/wordml/symex" xmlns:wpg="http://schemas.microsoft.com/office/word/2010/wordprocessingGroup" xmlns:wpi="http://schemas.microsoft.com/office/word/2010/wordprocessingInk" xmlns:wne="http://schemas.microsoft.com/office/word/2006/wordml" xmlns:wps="http://schemas.microsoft.com/office/word/2010/wordprocessingShape" mc:Ignorable="w14 w15 w16se w16cid w16 w16cex w16sdtdh w16sdtfl w16du wp14">
+  <w:abstractNum w:abstractNumId="0" w15:restartNumberingAfterBreak="0">
+    <w:nsid w:val="091E7552"/>
+    <w:multiLevelType w:val="multilevel"/>
+    <w:tmpl w:val="2DB01F98"/>
+    <w:lvl w:ilvl="0">
+      <w:start w:val="1"/>
+      <w:numFmt w:val="bullet"/>
+      <w:lvlText w:val=""/>
+      <w:lvlJc w:val="left"/>
+      <w:pPr>
+        <w:tabs>
+          <w:tab w:val="num" w:pos="720"/>
+        </w:tabs>
+        <w:ind w:left="720" w:hanging="360"/>
+      </w:pPr>
+      <w:rPr>
+        <w:rFonts w:ascii="Symbol" w:hAnsi="Symbol" w:hint="default"/>
+        <w:sz w:val="20"/>
+      </w:rPr>
+    </w:lvl>
+    <w:lvl w:ilvl="1" w:tentative="1">
+      <w:start w:val="1"/>
+      <w:numFmt w:val="bullet"/>
+      <w:lvlText w:val="o"/>
+      <w:lvlJc w:val="left"/>
+      <w:pPr>
+        <w:tabs>
+          <w:tab w:val="num" w:pos="1440"/>
+        </w:tabs>
+        <w:ind w:left="1440" w:hanging="360"/>
+      </w:pPr>
+      <w:rPr>
+        <w:rFonts w:ascii="Courier New" w:hAnsi="Courier New" w:hint="default"/>
+        <w:sz w:val="20"/>
+      </w:rPr>
+    </w:lvl>
+    <w:lvl w:ilvl="2" w:tentative="1">
+      <w:start w:val="1"/>
+      <w:numFmt w:val="bullet"/>
+      <w:lvlText w:val=""/>
+      <w:lvlJc w:val="left"/>
+      <w:pPr>
+        <w:tabs>
+          <w:tab w:val="num" w:pos="2160"/>
+        </w:tabs>
+        <w:ind w:left="2160" w:hanging="360"/>
+      </w:pPr>
+      <w:rPr>
+        <w:rFonts w:ascii="Wingdings" w:hAnsi="Wingdings" w:hint="default"/>
+        <w:sz w:val="20"/>
+      </w:rPr>
+    </w:lvl>
+    <w:lvl w:ilvl="3" w:tentative="1">
+      <w:start w:val="1"/>
+      <w:numFmt w:val="bullet"/>
+      <w:lvlText w:val=""/>
+      <w:lvlJc w:val="left"/>
+      <w:pPr>
+        <w:tabs>
+          <w:tab w:val="num" w:pos="2880"/>
+        </w:tabs>
+        <w:ind w:left="2880" w:hanging="360"/>
+      </w:pPr>
+      <w:rPr>
+        <w:rFonts w:ascii="Wingdings" w:hAnsi="Wingdings" w:hint="default"/>
+        <w:sz w:val="20"/>
+      </w:rPr>
+    </w:lvl>
+    <w:lvl w:ilvl="4" w:tentative="1">
+      <w:start w:val="1"/>
+      <w:numFmt w:val="bullet"/>
+      <w:lvlText w:val=""/>
+      <w:lvlJc w:val="left"/>
+      <w:pPr>
+        <w:tabs>
+          <w:tab w:val="num" w:pos="3600"/>
+        </w:tabs>
+        <w:ind w:left="3600" w:hanging="360"/>
+      </w:pPr>
+      <w:rPr>
+        <w:rFonts w:ascii="Wingdings" w:hAnsi="Wingdings" w:hint="default"/>
+        <w:sz w:val="20"/>
+      </w:rPr>
+    </w:lvl>
+    <w:lvl w:ilvl="5" w:tentative="1">
+      <w:start w:val="1"/>
+      <w:numFmt w:val="bullet"/>
+      <w:lvlText w:val=""/>
+      <w:lvlJc w:val="left"/>
+      <w:pPr>
+        <w:tabs>
+          <w:tab w:val="num" w:pos="4320"/>
+        </w:tabs>
+        <w:ind w:left="4320" w:hanging="360"/>
+      </w:pPr>
+      <w:rPr>
+        <w:rFonts w:ascii="Wingdings" w:hAnsi="Wingdings" w:hint="default"/>
+        <w:sz w:val="20"/>
+      </w:rPr>
+    </w:lvl>
+    <w:lvl w:ilvl="6" w:tentative="1">
+      <w:start w:val="1"/>
+      <w:numFmt w:val="bullet"/>
+      <w:lvlText w:val=""/>
+      <w:lvlJc w:val="left"/>
+      <w:pPr>
+        <w:tabs>
+          <w:tab w:val="num" w:pos="5040"/>
+        </w:tabs>
+        <w:ind w:left="5040" w:hanging="360"/>
+      </w:pPr>
+      <w:rPr>
+        <w:rFonts w:ascii="Wingdings" w:hAnsi="Wingdings" w:hint="default"/>
+        <w:sz w:val="20"/>
+      </w:rPr>
+    </w:lvl>
+    <w:lvl w:ilvl="7" w:tentative="1">
+      <w:start w:val="1"/>
+      <w:numFmt w:val="bullet"/>
+      <w:lvlText w:val=""/>
+      <w:lvlJc w:val="left"/>
+      <w:pPr>
+        <w:tabs>
+          <w:tab w:val="num" w:pos="5760"/>
+        </w:tabs>
+        <w:ind w:left="5760" w:hanging="360"/>
+      </w:pPr>
+      <w:rPr>
+        <w:rFonts w:ascii="Wingdings" w:hAnsi="Wingdings" w:hint="default"/>
+        <w:sz w:val="20"/>
+      </w:rPr>
+    </w:lvl>
+    <w:lvl w:ilvl="8" w:tentative="1">
+      <w:start w:val="1"/>
+      <w:numFmt w:val="bullet"/>
+      <w:lvlText w:val=""/>
+      <w:lvlJc w:val="left"/>
+      <w:pPr>
+        <w:tabs>
+          <w:tab w:val="num" w:pos="6480"/>
+        </w:tabs>
+        <w:ind w:left="6480" w:hanging="360"/>
+      </w:pPr>
+      <w:rPr>
+        <w:rFonts w:ascii="Wingdings" w:hAnsi="Wingdings" w:hint="default"/>
+        <w:sz w:val="20"/>
+      </w:rPr>
+    </w:lvl>
+  </w:abstractNum>
+  <w:abstractNum w:abstractNumId="1" w15:restartNumberingAfterBreak="0">
+    <w:nsid w:val="1D8B0325"/>
+    <w:multiLevelType w:val="multilevel"/>
+    <w:tmpl w:val="9F1C68A2"/>
+    <w:lvl w:ilvl="0">
+      <w:start w:val="1"/>
+      <w:numFmt w:val="bullet"/>
+      <w:lvlText w:val=""/>
+      <w:lvlJc w:val="left"/>
+      <w:pPr>
+        <w:tabs>
+          <w:tab w:val="num" w:pos="720"/>
+        </w:tabs>
+        <w:ind w:left="720" w:hanging="360"/>
+      </w:pPr>
+      <w:rPr>
+        <w:rFonts w:ascii="Symbol" w:hAnsi="Symbol" w:hint="default"/>
+        <w:sz w:val="20"/>
+      </w:rPr>
+    </w:lvl>
+    <w:lvl w:ilvl="1" w:tentative="1">
+      <w:start w:val="1"/>
+      <w:numFmt w:val="bullet"/>
+      <w:lvlText w:val="o"/>
+      <w:lvlJc w:val="left"/>
+      <w:pPr>
+        <w:tabs>
+          <w:tab w:val="num" w:pos="1440"/>
+        </w:tabs>
+        <w:ind w:left="1440" w:hanging="360"/>
+      </w:pPr>
+      <w:rPr>
+        <w:rFonts w:ascii="Courier New" w:hAnsi="Courier New" w:hint="default"/>
+        <w:sz w:val="20"/>
+      </w:rPr>
+    </w:lvl>
+    <w:lvl w:ilvl="2" w:tentative="1">
+      <w:start w:val="1"/>
+      <w:numFmt w:val="bullet"/>
+      <w:lvlText w:val=""/>
+      <w:lvlJc w:val="left"/>
+      <w:pPr>
+        <w:tabs>
+          <w:tab w:val="num" w:pos="2160"/>
+        </w:tabs>
+        <w:ind w:left="2160" w:hanging="360"/>
+      </w:pPr>
+      <w:rPr>
+        <w:rFonts w:ascii="Wingdings" w:hAnsi="Wingdings" w:hint="default"/>
+        <w:sz w:val="20"/>
+      </w:rPr>
+    </w:lvl>
+    <w:lvl w:ilvl="3" w:tentative="1">
+      <w:start w:val="1"/>
+      <w:numFmt w:val="bullet"/>
+      <w:lvlText w:val=""/>
+      <w:lvlJc w:val="left"/>
+      <w:pPr>
+        <w:tabs>
+          <w:tab w:val="num" w:pos="2880"/>
+        </w:tabs>
+        <w:ind w:left="2880" w:hanging="360"/>
+      </w:pPr>
+      <w:rPr>
+        <w:rFonts w:ascii="Wingdings" w:hAnsi="Wingdings" w:hint="default"/>
+        <w:sz w:val="20"/>
+      </w:rPr>
+    </w:lvl>
+    <w:lvl w:ilvl="4" w:tentative="1">
+      <w:start w:val="1"/>
+      <w:numFmt w:val="bullet"/>
+      <w:lvlText w:val=""/>
+      <w:lvlJc w:val="left"/>
+      <w:pPr>
+        <w:tabs>
+          <w:tab w:val="num" w:pos="3600"/>
+        </w:tabs>
+        <w:ind w:left="3600" w:hanging="360"/>
+      </w:pPr>
+      <w:rPr>
+        <w:rFonts w:ascii="Wingdings" w:hAnsi="Wingdings" w:hint="default"/>
+        <w:sz w:val="20"/>
+      </w:rPr>
+    </w:lvl>
+    <w:lvl w:ilvl="5" w:tentative="1">
+      <w:start w:val="1"/>
+      <w:numFmt w:val="bullet"/>
+      <w:lvlText w:val=""/>
+      <w:lvlJc w:val="left"/>
+      <w:pPr>
+        <w:tabs>
+          <w:tab w:val="num" w:pos="4320"/>
+        </w:tabs>
+        <w:ind w:left="4320" w:hanging="360"/>
+      </w:pPr>
+      <w:rPr>
+        <w:rFonts w:ascii="Wingdings" w:hAnsi="Wingdings" w:hint="default"/>
+        <w:sz w:val="20"/>
+      </w:rPr>
+    </w:lvl>
+    <w:lvl w:ilvl="6" w:tentative="1">
+      <w:start w:val="1"/>
+      <w:numFmt w:val="bullet"/>
+      <w:lvlText w:val=""/>
+      <w:lvlJc w:val="left"/>
+      <w:pPr>
+        <w:tabs>
+          <w:tab w:val="num" w:pos="5040"/>
+        </w:tabs>
+        <w:ind w:left="5040" w:hanging="360"/>
+      </w:pPr>
+      <w:rPr>
+        <w:rFonts w:ascii="Wingdings" w:hAnsi="Wingdings" w:hint="default"/>
+        <w:sz w:val="20"/>
+      </w:rPr>
+    </w:lvl>
+    <w:lvl w:ilvl="7" w:tentative="1">
+      <w:start w:val="1"/>
+      <w:numFmt w:val="bullet"/>
+      <w:lvlText w:val=""/>
+      <w:lvlJc w:val="left"/>
+      <w:pPr>
+        <w:tabs>
+          <w:tab w:val="num" w:pos="5760"/>
+        </w:tabs>
+        <w:ind w:left="5760" w:hanging="360"/>
+      </w:pPr>
+      <w:rPr>
+        <w:rFonts w:ascii="Wingdings" w:hAnsi="Wingdings" w:hint="default"/>
+        <w:sz w:val="20"/>
+      </w:rPr>
+    </w:lvl>
+    <w:lvl w:ilvl="8" w:tentative="1">
+      <w:start w:val="1"/>
+      <w:numFmt w:val="bullet"/>
+      <w:lvlText w:val=""/>
+      <w:lvlJc w:val="left"/>
+      <w:pPr>
+        <w:tabs>
+          <w:tab w:val="num" w:pos="6480"/>
+        </w:tabs>
+        <w:ind w:left="6480" w:hanging="360"/>
+      </w:pPr>
+      <w:rPr>
+        <w:rFonts w:ascii="Wingdings" w:hAnsi="Wingdings" w:hint="default"/>
+        <w:sz w:val="20"/>
+      </w:rPr>
+    </w:lvl>
+  </w:abstractNum>
+  <w:abstractNum w:abstractNumId="2" w15:restartNumberingAfterBreak="0">
+    <w:nsid w:val="5D414BB4"/>
+    <w:multiLevelType w:val="multilevel"/>
+    <w:tmpl w:val="FC34EF54"/>
+    <w:lvl w:ilvl="0">
+      <w:start w:val="1"/>
+      <w:numFmt w:val="bullet"/>
+      <w:lvlText w:val=""/>
+      <w:lvlJc w:val="left"/>
+      <w:pPr>
+        <w:tabs>
+          <w:tab w:val="num" w:pos="720"/>
+        </w:tabs>
+        <w:ind w:left="720" w:hanging="360"/>
+      </w:pPr>
+      <w:rPr>
+        <w:rFonts w:ascii="Symbol" w:hAnsi="Symbol" w:hint="default"/>
+        <w:sz w:val="20"/>
+      </w:rPr>
+    </w:lvl>
+    <w:lvl w:ilvl="1" w:tentative="1">
+      <w:start w:val="1"/>
+      <w:numFmt w:val="bullet"/>
+      <w:lvlText w:val="o"/>
+      <w:lvlJc w:val="left"/>
+      <w:pPr>
+        <w:tabs>
+          <w:tab w:val="num" w:pos="1440"/>
+        </w:tabs>
+        <w:ind w:left="1440" w:hanging="360"/>
+      </w:pPr>
+      <w:rPr>
+        <w:rFonts w:ascii="Courier New" w:hAnsi="Courier New" w:hint="default"/>
+        <w:sz w:val="20"/>
+      </w:rPr>
+    </w:lvl>
+    <w:lvl w:ilvl="2" w:tentative="1">
+      <w:start w:val="1"/>
+      <w:numFmt w:val="bullet"/>
+      <w:lvlText w:val=""/>
+      <w:lvlJc w:val="left"/>
+      <w:pPr>
+        <w:tabs>
+          <w:tab w:val="num" w:pos="2160"/>
+        </w:tabs>
+        <w:ind w:left="2160" w:hanging="360"/>
+      </w:pPr>
+      <w:rPr>
+        <w:rFonts w:ascii="Wingdings" w:hAnsi="Wingdings" w:hint="default"/>
+        <w:sz w:val="20"/>
+      </w:rPr>
+    </w:lvl>
+    <w:lvl w:ilvl="3" w:tentative="1">
+      <w:start w:val="1"/>
+      <w:numFmt w:val="bullet"/>
+      <w:lvlText w:val=""/>
+      <w:lvlJc w:val="left"/>
+      <w:pPr>
+        <w:tabs>
+          <w:tab w:val="num" w:pos="2880"/>
+        </w:tabs>
+        <w:ind w:left="2880" w:hanging="360"/>
+      </w:pPr>
+      <w:rPr>
+        <w:rFonts w:ascii="Wingdings" w:hAnsi="Wingdings" w:hint="default"/>
+        <w:sz w:val="20"/>
+      </w:rPr>
+    </w:lvl>
+    <w:lvl w:ilvl="4" w:tentative="1">
+      <w:start w:val="1"/>
+      <w:numFmt w:val="bullet"/>
+      <w:lvlText w:val=""/>
+      <w:lvlJc w:val="left"/>
+      <w:pPr>
+        <w:tabs>
+          <w:tab w:val="num" w:pos="3600"/>
+        </w:tabs>
+        <w:ind w:left="3600" w:hanging="360"/>
+      </w:pPr>
+      <w:rPr>
+        <w:rFonts w:ascii="Wingdings" w:hAnsi="Wingdings" w:hint="default"/>
+        <w:sz w:val="20"/>
+      </w:rPr>
+    </w:lvl>
+    <w:lvl w:ilvl="5" w:tentative="1">
+      <w:start w:val="1"/>
+      <w:numFmt w:val="bullet"/>
+      <w:lvlText w:val=""/>
+      <w:lvlJc w:val="left"/>
+      <w:pPr>
+        <w:tabs>
+          <w:tab w:val="num" w:pos="4320"/>
+        </w:tabs>
+        <w:ind w:left="4320" w:hanging="360"/>
+      </w:pPr>
+      <w:rPr>
+        <w:rFonts w:ascii="Wingdings" w:hAnsi="Wingdings" w:hint="default"/>
+        <w:sz w:val="20"/>
+      </w:rPr>
+    </w:lvl>
+    <w:lvl w:ilvl="6" w:tentative="1">
+      <w:start w:val="1"/>
+      <w:numFmt w:val="bullet"/>
+      <w:lvlText w:val=""/>
+      <w:lvlJc w:val="left"/>
+      <w:pPr>
+        <w:tabs>
+          <w:tab w:val="num" w:pos="5040"/>
+        </w:tabs>
+        <w:ind w:left="5040" w:hanging="360"/>
+      </w:pPr>
+      <w:rPr>
+        <w:rFonts w:ascii="Wingdings" w:hAnsi="Wingdings" w:hint="default"/>
+        <w:sz w:val="20"/>
+      </w:rPr>
+    </w:lvl>
+    <w:lvl w:ilvl="7" w:tentative="1">
+      <w:start w:val="1"/>
+      <w:numFmt w:val="bullet"/>
+      <w:lvlText w:val=""/>
+      <w:lvlJc w:val="left"/>
+      <w:pPr>
+        <w:tabs>
+          <w:tab w:val="num" w:pos="5760"/>
+        </w:tabs>
+        <w:ind w:left="5760" w:hanging="360"/>
+      </w:pPr>
+      <w:rPr>
+        <w:rFonts w:ascii="Wingdings" w:hAnsi="Wingdings" w:hint="default"/>
+        <w:sz w:val="20"/>
+      </w:rPr>
+    </w:lvl>
+    <w:lvl w:ilvl="8" w:tentative="1">
+      <w:start w:val="1"/>
+      <w:numFmt w:val="bullet"/>
+      <w:lvlText w:val=""/>
+      <w:lvlJc w:val="left"/>
+      <w:pPr>
+        <w:tabs>
+          <w:tab w:val="num" w:pos="6480"/>
+        </w:tabs>
+        <w:ind w:left="6480" w:hanging="360"/>
+      </w:pPr>
+      <w:rPr>
+        <w:rFonts w:ascii="Wingdings" w:hAnsi="Wingdings" w:hint="default"/>
+        <w:sz w:val="20"/>
+      </w:rPr>
+    </w:lvl>
+  </w:abstractNum>
+  <w:abstractNum w:abstractNumId="3" w15:restartNumberingAfterBreak="0">
+    <w:nsid w:val="6C7A526B"/>
+    <w:multiLevelType w:val="multilevel"/>
+    <w:tmpl w:val="58AEA10E"/>
+    <w:lvl w:ilvl="0">
+      <w:start w:val="1"/>
+      <w:numFmt w:val="bullet"/>
+      <w:lvlText w:val=""/>
+      <w:lvlJc w:val="left"/>
+      <w:pPr>
+        <w:tabs>
+          <w:tab w:val="num" w:pos="720"/>
+        </w:tabs>
+        <w:ind w:left="720" w:hanging="360"/>
+      </w:pPr>
+      <w:rPr>
+        <w:rFonts w:ascii="Symbol" w:hAnsi="Symbol" w:hint="default"/>
+        <w:sz w:val="20"/>
+      </w:rPr>
+    </w:lvl>
+    <w:lvl w:ilvl="1" w:tentative="1">
+      <w:start w:val="1"/>
+      <w:numFmt w:val="bullet"/>
+      <w:lvlText w:val="o"/>
+      <w:lvlJc w:val="left"/>
+      <w:pPr>
+        <w:tabs>
+          <w:tab w:val="num" w:pos="1440"/>
+        </w:tabs>
+        <w:ind w:left="1440" w:hanging="360"/>
+      </w:pPr>
+      <w:rPr>
+        <w:rFonts w:ascii="Courier New" w:hAnsi="Courier New" w:hint="default"/>
+        <w:sz w:val="20"/>
+      </w:rPr>
+    </w:lvl>
+    <w:lvl w:ilvl="2" w:tentative="1">
+      <w:start w:val="1"/>
+      <w:numFmt w:val="bullet"/>
+      <w:lvlText w:val=""/>
+      <w:lvlJc w:val="left"/>
+      <w:pPr>
+        <w:tabs>
+          <w:tab w:val="num" w:pos="2160"/>
+        </w:tabs>
+        <w:ind w:left="2160" w:hanging="360"/>
+      </w:pPr>
+      <w:rPr>
+        <w:rFonts w:ascii="Wingdings" w:hAnsi="Wingdings" w:hint="default"/>
+        <w:sz w:val="20"/>
+      </w:rPr>
+    </w:lvl>
+    <w:lvl w:ilvl="3" w:tentative="1">
+      <w:start w:val="1"/>
+      <w:numFmt w:val="bullet"/>
+      <w:lvlText w:val=""/>
+      <w:lvlJc w:val="left"/>
+      <w:pPr>
+        <w:tabs>
+          <w:tab w:val="num" w:pos="2880"/>
+        </w:tabs>
+        <w:ind w:left="2880" w:hanging="360"/>
+      </w:pPr>
+      <w:rPr>
+        <w:rFonts w:ascii="Wingdings" w:hAnsi="Wingdings" w:hint="default"/>
+        <w:sz w:val="20"/>
+      </w:rPr>
+    </w:lvl>
+    <w:lvl w:ilvl="4" w:tentative="1">
+      <w:start w:val="1"/>
+      <w:numFmt w:val="bullet"/>
+      <w:lvlText w:val=""/>
+      <w:lvlJc w:val="left"/>
+      <w:pPr>
+        <w:tabs>
+          <w:tab w:val="num" w:pos="3600"/>
+        </w:tabs>
+        <w:ind w:left="3600" w:hanging="360"/>
+      </w:pPr>
+      <w:rPr>
+        <w:rFonts w:ascii="Wingdings" w:hAnsi="Wingdings" w:hint="default"/>
+        <w:sz w:val="20"/>
+      </w:rPr>
+    </w:lvl>
+    <w:lvl w:ilvl="5" w:tentative="1">
+      <w:start w:val="1"/>
+      <w:numFmt w:val="bullet"/>
+      <w:lvlText w:val=""/>
+      <w:lvlJc w:val="left"/>
+      <w:pPr>
+        <w:tabs>
+          <w:tab w:val="num" w:pos="4320"/>
+        </w:tabs>
+        <w:ind w:left="4320" w:hanging="360"/>
+      </w:pPr>
+      <w:rPr>
+        <w:rFonts w:ascii="Wingdings" w:hAnsi="Wingdings" w:hint="default"/>
+        <w:sz w:val="20"/>
+      </w:rPr>
+    </w:lvl>
+    <w:lvl w:ilvl="6" w:tentative="1">
+      <w:start w:val="1"/>
+      <w:numFmt w:val="bullet"/>
+      <w:lvlText w:val=""/>
+      <w:lvlJc w:val="left"/>
+      <w:pPr>
+        <w:tabs>
+          <w:tab w:val="num" w:pos="5040"/>
+        </w:tabs>
+        <w:ind w:left="5040" w:hanging="360"/>
+      </w:pPr>
+      <w:rPr>
+        <w:rFonts w:ascii="Wingdings" w:hAnsi="Wingdings" w:hint="default"/>
+        <w:sz w:val="20"/>
+      </w:rPr>
+    </w:lvl>
+    <w:lvl w:ilvl="7" w:tentative="1">
+      <w:start w:val="1"/>
+      <w:numFmt w:val="bullet"/>
+      <w:lvlText w:val=""/>
+      <w:lvlJc w:val="left"/>
+      <w:pPr>
+        <w:tabs>
+          <w:tab w:val="num" w:pos="5760"/>
+        </w:tabs>
+        <w:ind w:left="5760" w:hanging="360"/>
+      </w:pPr>
+      <w:rPr>
+        <w:rFonts w:ascii="Wingdings" w:hAnsi="Wingdings" w:hint="default"/>
+        <w:sz w:val="20"/>
+      </w:rPr>
+    </w:lvl>
+    <w:lvl w:ilvl="8" w:tentative="1">
+      <w:start w:val="1"/>
+      <w:numFmt w:val="bullet"/>
+      <w:lvlText w:val=""/>
+      <w:lvlJc w:val="left"/>
+      <w:pPr>
+        <w:tabs>
+          <w:tab w:val="num" w:pos="6480"/>
+        </w:tabs>
+        <w:ind w:left="6480" w:hanging="360"/>
+      </w:pPr>
+      <w:rPr>
+        <w:rFonts w:ascii="Wingdings" w:hAnsi="Wingdings" w:hint="default"/>
+        <w:sz w:val="20"/>
+      </w:rPr>
+    </w:lvl>
+  </w:abstractNum>
+  <w:abstractNum w:abstractNumId="4" w15:restartNumberingAfterBreak="0">
+    <w:nsid w:val="6D60507B"/>
+    <w:multiLevelType w:val="hybridMultilevel"/>
+    <w:tmpl w:val="8D069B00"/>
+    <w:lvl w:ilvl="0" w:tplc="04090001">
+      <w:start w:val="1"/>
+      <w:numFmt w:val="bullet"/>
+      <w:lvlText w:val=""/>
+      <w:lvlJc w:val="left"/>
+      <w:pPr>
+        <w:ind w:left="720" w:hanging="360"/>
+      </w:pPr>
+      <w:rPr>
+        <w:rFonts w:ascii="Symbol" w:hAnsi="Symbol" w:hint="default"/>
+      </w:rPr>
+    </w:lvl>
+    <w:lvl w:ilvl="1" w:tplc="04090003" w:tentative="1">
+      <w:start w:val="1"/>
+      <w:numFmt w:val="bullet"/>
+      <w:lvlText w:val="o"/>
+      <w:lvlJc w:val="left"/>
+      <w:pPr>
+        <w:ind w:left="1440" w:hanging="360"/>
+      </w:pPr>
+      <w:rPr>
+        <w:rFonts w:ascii="Courier New" w:hAnsi="Courier New" w:cs="Courier New" w:hint="default"/>
+      </w:rPr>
+    </w:lvl>
+    <w:lvl w:ilvl="2" w:tplc="04090005" w:tentative="1">
+      <w:start w:val="1"/>
+      <w:numFmt w:val="bullet"/>
+      <w:lvlText w:val=""/>
+      <w:lvlJc w:val="left"/>
+      <w:pPr>
+        <w:ind w:left="2160" w:hanging="360"/>
+      </w:pPr>
+      <w:rPr>
+        <w:rFonts w:ascii="Wingdings" w:hAnsi="Wingdings" w:hint="default"/>
+      </w:rPr>
+    </w:lvl>
+    <w:lvl w:ilvl="3" w:tplc="04090001" w:tentative="1">
+      <w:start w:val="1"/>
+      <w:numFmt w:val="bullet"/>
+      <w:lvlText w:val=""/>
+      <w:lvlJc w:val="left"/>
+      <w:pPr>
+        <w:ind w:left="2880" w:hanging="360"/>
+      </w:pPr>
+      <w:rPr>
+        <w:rFonts w:ascii="Symbol" w:hAnsi="Symbol" w:hint="default"/>
+      </w:rPr>
+    </w:lvl>
+    <w:lvl w:ilvl="4" w:tplc="04090003" w:tentative="1">
+      <w:start w:val="1"/>
+      <w:numFmt w:val="bullet"/>
+      <w:lvlText w:val="o"/>
+      <w:lvlJc w:val="left"/>
+      <w:pPr>
+        <w:ind w:left="3600" w:hanging="360"/>
+      </w:pPr>
+      <w:rPr>
+        <w:rFonts w:ascii="Courier New" w:hAnsi="Courier New" w:cs="Courier New" w:hint="default"/>
+      </w:rPr>
+    </w:lvl>
+    <w:lvl w:ilvl="5" w:tplc="04090005" w:tentative="1">
+      <w:start w:val="1"/>
+      <w:numFmt w:val="bullet"/>
+      <w:lvlText w:val=""/>
+      <w:lvlJc w:val="left"/>
+      <w:pPr>
+        <w:ind w:left="4320" w:hanging="360"/>
+      </w:pPr>
+      <w:rPr>
+        <w:rFonts w:ascii="Wingdings" w:hAnsi="Wingdings" w:hint="default"/>
+      </w:rPr>
+    </w:lvl>
+    <w:lvl w:ilvl="6" w:tplc="04090001" w:tentative="1">
+      <w:start w:val="1"/>
+      <w:numFmt w:val="bullet"/>
+      <w:lvlText w:val=""/>
+      <w:lvlJc w:val="left"/>
+      <w:pPr>
+        <w:ind w:left="5040" w:hanging="360"/>
+      </w:pPr>
+      <w:rPr>
+        <w:rFonts w:ascii="Symbol" w:hAnsi="Symbol" w:hint="default"/>
+      </w:rPr>
+    </w:lvl>
+    <w:lvl w:ilvl="7" w:tplc="04090003" w:tentative="1">
+      <w:start w:val="1"/>
+      <w:numFmt w:val="bullet"/>
+      <w:lvlText w:val="o"/>
+      <w:lvlJc w:val="left"/>
+      <w:pPr>
+        <w:ind w:left="5760" w:hanging="360"/>
+      </w:pPr>
+      <w:rPr>
+        <w:rFonts w:ascii="Courier New" w:hAnsi="Courier New" w:cs="Courier New" w:hint="default"/>
+      </w:rPr>
+    </w:lvl>
+    <w:lvl w:ilvl="8" w:tplc="04090005" w:tentative="1">
+      <w:start w:val="1"/>
+      <w:numFmt w:val="bullet"/>
+      <w:lvlText w:val=""/>
+      <w:lvlJc w:val="left"/>
+      <w:pPr>
+        <w:ind w:left="6480" w:hanging="360"/>
+      </w:pPr>
+      <w:rPr>
+        <w:rFonts w:ascii="Wingdings" w:hAnsi="Wingdings" w:hint="default"/>
+      </w:rPr>
+    </w:lvl>
+  </w:abstractNum>
+  <w:abstractNum w:abstractNumId="5" w15:restartNumberingAfterBreak="0">
+    <w:nsid w:val="73135EEA"/>
+    <w:multiLevelType w:val="multilevel"/>
+    <w:tmpl w:val="08F644E2"/>
+    <w:lvl w:ilvl="0">
+      <w:start w:val="1"/>
+      <w:numFmt w:val="bullet"/>
+      <w:lvlText w:val=""/>
+      <w:lvlJc w:val="left"/>
+      <w:pPr>
+        <w:tabs>
+          <w:tab w:val="num" w:pos="720"/>
+        </w:tabs>
+        <w:ind w:left="720" w:hanging="360"/>
+      </w:pPr>
+      <w:rPr>
+        <w:rFonts w:ascii="Symbol" w:hAnsi="Symbol" w:hint="default"/>
+        <w:sz w:val="20"/>
+      </w:rPr>
+    </w:lvl>
+    <w:lvl w:ilvl="1" w:tentative="1">
+      <w:start w:val="1"/>
+      <w:numFmt w:val="bullet"/>
+      <w:lvlText w:val="o"/>
+      <w:lvlJc w:val="left"/>
+      <w:pPr>
+        <w:tabs>
+          <w:tab w:val="num" w:pos="1440"/>
+        </w:tabs>
+        <w:ind w:left="1440" w:hanging="360"/>
+      </w:pPr>
+      <w:rPr>
+        <w:rFonts w:ascii="Courier New" w:hAnsi="Courier New" w:hint="default"/>
+        <w:sz w:val="20"/>
+      </w:rPr>
+    </w:lvl>
+    <w:lvl w:ilvl="2" w:tentative="1">
+      <w:start w:val="1"/>
+      <w:numFmt w:val="bullet"/>
+      <w:lvlText w:val=""/>
+      <w:lvlJc w:val="left"/>
+      <w:pPr>
+        <w:tabs>
+          <w:tab w:val="num" w:pos="2160"/>
+        </w:tabs>
+        <w:ind w:left="2160" w:hanging="360"/>
+      </w:pPr>
+      <w:rPr>
+        <w:rFonts w:ascii="Wingdings" w:hAnsi="Wingdings" w:hint="default"/>
+        <w:sz w:val="20"/>
+      </w:rPr>
+    </w:lvl>
+    <w:lvl w:ilvl="3" w:tentative="1">
+      <w:start w:val="1"/>
+      <w:numFmt w:val="bullet"/>
+      <w:lvlText w:val=""/>
+      <w:lvlJc w:val="left"/>
+      <w:pPr>
+        <w:tabs>
+          <w:tab w:val="num" w:pos="2880"/>
+        </w:tabs>
+        <w:ind w:left="2880" w:hanging="360"/>
+      </w:pPr>
+      <w:rPr>
+        <w:rFonts w:ascii="Wingdings" w:hAnsi="Wingdings" w:hint="default"/>
+        <w:sz w:val="20"/>
+      </w:rPr>
+    </w:lvl>
+    <w:lvl w:ilvl="4" w:tentative="1">
+      <w:start w:val="1"/>
+      <w:numFmt w:val="bullet"/>
+      <w:lvlText w:val=""/>
+      <w:lvlJc w:val="left"/>
+      <w:pPr>
+        <w:tabs>
+          <w:tab w:val="num" w:pos="3600"/>
+        </w:tabs>
+        <w:ind w:left="3600" w:hanging="360"/>
+      </w:pPr>
+      <w:rPr>
+        <w:rFonts w:ascii="Wingdings" w:hAnsi="Wingdings" w:hint="default"/>
+        <w:sz w:val="20"/>
+      </w:rPr>
+    </w:lvl>
+    <w:lvl w:ilvl="5" w:tentative="1">
+      <w:start w:val="1"/>
+      <w:numFmt w:val="bullet"/>
+      <w:lvlText w:val=""/>
+      <w:lvlJc w:val="left"/>
+      <w:pPr>
+        <w:tabs>
+          <w:tab w:val="num" w:pos="4320"/>
+        </w:tabs>
+        <w:ind w:left="4320" w:hanging="360"/>
+      </w:pPr>
+      <w:rPr>
+        <w:rFonts w:ascii="Wingdings" w:hAnsi="Wingdings" w:hint="default"/>
+        <w:sz w:val="20"/>
+      </w:rPr>
+    </w:lvl>
+    <w:lvl w:ilvl="6" w:tentative="1">
+      <w:start w:val="1"/>
+      <w:numFmt w:val="bullet"/>
+      <w:lvlText w:val=""/>
+      <w:lvlJc w:val="left"/>
+      <w:pPr>
+        <w:tabs>
+          <w:tab w:val="num" w:pos="5040"/>
+        </w:tabs>
+        <w:ind w:left="5040" w:hanging="360"/>
+      </w:pPr>
+      <w:rPr>
+        <w:rFonts w:ascii="Wingdings" w:hAnsi="Wingdings" w:hint="default"/>
+        <w:sz w:val="20"/>
+      </w:rPr>
+    </w:lvl>
+    <w:lvl w:ilvl="7" w:tentative="1">
+      <w:start w:val="1"/>
+      <w:numFmt w:val="bullet"/>
+      <w:lvlText w:val=""/>
+      <w:lvlJc w:val="left"/>
+      <w:pPr>
+        <w:tabs>
+          <w:tab w:val="num" w:pos="5760"/>
+        </w:tabs>
+        <w:ind w:left="5760" w:hanging="360"/>
+      </w:pPr>
+      <w:rPr>
+        <w:rFonts w:ascii="Wingdings" w:hAnsi="Wingdings" w:hint="default"/>
+        <w:sz w:val="20"/>
+      </w:rPr>
+    </w:lvl>
+    <w:lvl w:ilvl="8" w:tentative="1">
+      <w:start w:val="1"/>
+      <w:numFmt w:val="bullet"/>
+      <w:lvlText w:val=""/>
+      <w:lvlJc w:val="left"/>
+      <w:pPr>
+        <w:tabs>
+          <w:tab w:val="num" w:pos="6480"/>
+        </w:tabs>
+        <w:ind w:left="6480" w:hanging="360"/>
+      </w:pPr>
+      <w:rPr>
+        <w:rFonts w:ascii="Wingdings" w:hAnsi="Wingdings" w:hint="default"/>
+        <w:sz w:val="20"/>
+      </w:rPr>
+    </w:lvl>
+  </w:abstractNum>
+  <w:num w:numId="1" w16cid:durableId="55668381">
+    <w:abstractNumId w:val="5"/>
+  </w:num>
+  <w:num w:numId="2" w16cid:durableId="2098794186">
+    <w:abstractNumId w:val="2"/>
+  </w:num>
+  <w:num w:numId="3" w16cid:durableId="1209150469">
+    <w:abstractNumId w:val="1"/>
+  </w:num>
+  <w:num w:numId="4" w16cid:durableId="883758899">
+    <w:abstractNumId w:val="0"/>
+  </w:num>
+  <w:num w:numId="5" w16cid:durableId="228153881">
+    <w:abstractNumId w:val="3"/>
+  </w:num>
+  <w:num w:numId="6" w16cid:durableId="2058236303">
+    <w:abstractNumId w:val="4"/>
+  </w:num>
+</w:numbering>
 </file>
 
 <file path=word/styles.xml><?xml version="1.0" encoding="utf-8"?>
@@ -930,6 +2883,41 @@
       <w:spacing w:val="5"/>
     </w:rPr>
   </w:style>
+  <w:style w:type="character" w:styleId="Hyperlink">
+    <w:name w:val="Hyperlink"/>
+    <w:basedOn w:val="DefaultParagraphFont"/>
+    <w:uiPriority w:val="99"/>
+    <w:unhideWhenUsed/>
+    <w:rsid w:val="001B746C"/>
+    <w:rPr>
+      <w:color w:val="467886" w:themeColor="hyperlink"/>
+      <w:u w:val="single"/>
+    </w:rPr>
+  </w:style>
+  <w:style w:type="character" w:styleId="UnresolvedMention">
+    <w:name w:val="Unresolved Mention"/>
+    <w:basedOn w:val="DefaultParagraphFont"/>
+    <w:uiPriority w:val="99"/>
+    <w:semiHidden/>
+    <w:unhideWhenUsed/>
+    <w:rsid w:val="001B746C"/>
+    <w:rPr>
+      <w:color w:val="605E5C"/>
+      <w:shd w:val="clear" w:color="auto" w:fill="E1DFDD"/>
+    </w:rPr>
+  </w:style>
+  <w:style w:type="character" w:styleId="FollowedHyperlink">
+    <w:name w:val="FollowedHyperlink"/>
+    <w:basedOn w:val="DefaultParagraphFont"/>
+    <w:uiPriority w:val="99"/>
+    <w:semiHidden/>
+    <w:unhideWhenUsed/>
+    <w:rsid w:val="00CF7D63"/>
+    <w:rPr>
+      <w:color w:val="96607D" w:themeColor="followedHyperlink"/>
+      <w:u w:val="single"/>
+    </w:rPr>
+  </w:style>
 </w:styles>
 </file>
 

</xml_diff>